<commit_message>
Fixed bug in custom control UI logic
</commit_message>
<xml_diff>
--- a/Orbital_rm.docx
+++ b/Orbital_rm.docx
@@ -2179,7 +2179,7 @@
             <w10:borderbottom type="single" width="4" shadow="t"/>
             <w10:borderright type="single" width="4" shadow="t"/>
           </v:shape>
-          <o:OLEObject Type="Embed" ProgID="Word.OpenDocumentText.12" ShapeID="_x0000_i1025" DrawAspect="Content" ObjectID="_1661263596" r:id="rId9"/>
+          <o:OLEObject Type="Embed" ProgID="Word.OpenDocumentText.12" ShapeID="_x0000_i1025" DrawAspect="Content" ObjectID="_1661264830" r:id="rId9"/>
         </w:object>
       </w:r>
       <w:bookmarkStart w:id="4" w:name="_MON_1631196448"/>
@@ -2196,7 +2196,7 @@
             <w10:borderbottom type="single" width="4" shadow="t"/>
             <w10:borderright type="single" width="4" shadow="t"/>
           </v:shape>
-          <o:OLEObject Type="Embed" ProgID="Word.OpenDocumentText.12" ShapeID="_x0000_i1026" DrawAspect="Content" ObjectID="_1661263597" r:id="rId11"/>
+          <o:OLEObject Type="Embed" ProgID="Word.OpenDocumentText.12" ShapeID="_x0000_i1026" DrawAspect="Content" ObjectID="_1661264831" r:id="rId11"/>
         </w:object>
       </w:r>
     </w:p>
@@ -2340,7 +2340,39 @@
         <w:rPr>
           <w:rFonts w:cstheme="minorHAnsi"/>
         </w:rPr>
-        <w:t>is passed to the run function from Alpha</w:t>
+        <w:t>is passed to th</w:t>
+      </w:r>
+      <w:r>
+        <w:rPr>
+          <w:rFonts w:cstheme="minorHAnsi"/>
+        </w:rPr>
+        <w:t>is</w:t>
+      </w:r>
+      <w:r>
+        <w:rPr>
+          <w:rFonts w:cstheme="minorHAnsi"/>
+        </w:rPr>
+        <w:t xml:space="preserve"> function</w:t>
+      </w:r>
+      <w:r>
+        <w:rPr>
+          <w:rFonts w:cstheme="minorHAnsi"/>
+        </w:rPr>
+        <w:t xml:space="preserve"> (labelled </w:t>
+      </w:r>
+      <w:r>
+        <w:rPr>
+          <w:rFonts w:ascii="Consolas" w:hAnsi="Consolas" w:cstheme="minorHAnsi"/>
+          <w:sz w:val="20"/>
+          <w:szCs w:val="20"/>
+        </w:rPr>
+        <w:t>params</w:t>
+      </w:r>
+      <w:r>
+        <w:rPr>
+          <w:rFonts w:cstheme="minorHAnsi"/>
+        </w:rPr>
+        <w:t xml:space="preserve"> above)</w:t>
       </w:r>
       <w:r>
         <w:rPr>
@@ -4477,7 +4509,7 @@
           <v:shape id="_x0000_i1027" type="#_x0000_t75" style="width:210pt;height:68.25pt" o:ole="">
             <v:imagedata r:id="rId16" o:title="" cropright="29762f"/>
           </v:shape>
-          <o:OLEObject Type="Embed" ProgID="Word.OpenDocumentText.12" ShapeID="_x0000_i1027" DrawAspect="Content" ObjectID="_1661263598" r:id="rId17"/>
+          <o:OLEObject Type="Embed" ProgID="Word.OpenDocumentText.12" ShapeID="_x0000_i1027" DrawAspect="Content" ObjectID="_1661264832" r:id="rId17"/>
         </w:object>
       </w:r>
     </w:p>
@@ -4579,7 +4611,7 @@
           <v:shape id="_x0000_i1028" type="#_x0000_t75" style="width:140.25pt;height:45pt" o:ole="">
             <v:imagedata r:id="rId19" o:title="" cropright="41507f"/>
           </v:shape>
-          <o:OLEObject Type="Embed" ProgID="Word.OpenDocumentText.12" ShapeID="_x0000_i1028" DrawAspect="Content" ObjectID="_1661263599" r:id="rId20"/>
+          <o:OLEObject Type="Embed" ProgID="Word.OpenDocumentText.12" ShapeID="_x0000_i1028" DrawAspect="Content" ObjectID="_1661264833" r:id="rId20"/>
         </w:object>
       </w:r>
     </w:p>
@@ -11564,7 +11596,7 @@
           <v:shape id="_x0000_i1029" type="#_x0000_t75" style="width:127.5pt;height:235.5pt" o:ole="">
             <v:imagedata r:id="rId23" o:title="" cropright="35917f"/>
           </v:shape>
-          <o:OLEObject Type="Embed" ProgID="Word.OpenDocumentText.12" ShapeID="_x0000_i1029" DrawAspect="Content" ObjectID="_1661263600" r:id="rId24"/>
+          <o:OLEObject Type="Embed" ProgID="Word.OpenDocumentText.12" ShapeID="_x0000_i1029" DrawAspect="Content" ObjectID="_1661264834" r:id="rId24"/>
         </w:object>
       </w:r>
     </w:p>

</xml_diff>

<commit_message>
Style consistency fixes & various minor edits.
</commit_message>
<xml_diff>
--- a/Orbital_rm.docx
+++ b/Orbital_rm.docx
@@ -71,7 +71,7 @@
           <w:r>
             <w:fldChar w:fldCharType="separate"/>
           </w:r>
-          <w:hyperlink w:anchor="_Toc50567270" w:history="1">
+          <w:hyperlink w:anchor="_Toc64659637" w:history="1">
             <w:r>
               <w:rPr>
                 <w:rStyle w:val="Hyperlink"/>
@@ -98,7 +98,7 @@
                 <w:noProof/>
                 <w:webHidden/>
               </w:rPr>
-              <w:instrText xml:space="preserve"> PAGEREF _Toc50567270 \h </w:instrText>
+              <w:instrText xml:space="preserve"> PAGEREF _Toc64659637 \h </w:instrText>
             </w:r>
             <w:r>
               <w:rPr>
@@ -140,7 +140,7 @@
               <w:noProof/>
             </w:rPr>
           </w:pPr>
-          <w:hyperlink w:anchor="_Toc50567271" w:history="1">
+          <w:hyperlink w:anchor="_Toc64659638" w:history="1">
             <w:r>
               <w:rPr>
                 <w:rStyle w:val="Hyperlink"/>
@@ -167,7 +167,7 @@
                 <w:noProof/>
                 <w:webHidden/>
               </w:rPr>
-              <w:instrText xml:space="preserve"> PAGEREF _Toc50567271 \h </w:instrText>
+              <w:instrText xml:space="preserve"> PAGEREF _Toc64659638 \h </w:instrText>
             </w:r>
             <w:r>
               <w:rPr>
@@ -209,7 +209,7 @@
               <w:noProof/>
             </w:rPr>
           </w:pPr>
-          <w:hyperlink w:anchor="_Toc50567272" w:history="1">
+          <w:hyperlink w:anchor="_Toc64659639" w:history="1">
             <w:r>
               <w:rPr>
                 <w:rStyle w:val="Hyperlink"/>
@@ -236,7 +236,7 @@
                 <w:noProof/>
                 <w:webHidden/>
               </w:rPr>
-              <w:instrText xml:space="preserve"> PAGEREF _Toc50567272 \h </w:instrText>
+              <w:instrText xml:space="preserve"> PAGEREF _Toc64659639 \h </w:instrText>
             </w:r>
             <w:r>
               <w:rPr>
@@ -278,7 +278,7 @@
               <w:noProof/>
             </w:rPr>
           </w:pPr>
-          <w:hyperlink w:anchor="_Toc50567273" w:history="1">
+          <w:hyperlink w:anchor="_Toc64659640" w:history="1">
             <w:r>
               <w:rPr>
                 <w:rStyle w:val="Hyperlink"/>
@@ -305,7 +305,7 @@
                 <w:noProof/>
                 <w:webHidden/>
               </w:rPr>
-              <w:instrText xml:space="preserve"> PAGEREF _Toc50567273 \h </w:instrText>
+              <w:instrText xml:space="preserve"> PAGEREF _Toc64659640 \h </w:instrText>
             </w:r>
             <w:r>
               <w:rPr>
@@ -347,13 +347,13 @@
               <w:noProof/>
             </w:rPr>
           </w:pPr>
-          <w:hyperlink w:anchor="_Toc50567274" w:history="1">
+          <w:hyperlink w:anchor="_Toc64659641" w:history="1">
             <w:r>
               <w:rPr>
                 <w:rStyle w:val="Hyperlink"/>
                 <w:noProof/>
               </w:rPr>
-              <w:t>Callback Functions</w:t>
+              <w:t>Module Functions</w:t>
             </w:r>
             <w:r>
               <w:rPr>
@@ -374,7 +374,7 @@
                 <w:noProof/>
                 <w:webHidden/>
               </w:rPr>
-              <w:instrText xml:space="preserve"> PAGEREF _Toc50567274 \h </w:instrText>
+              <w:instrText xml:space="preserve"> PAGEREF _Toc64659641 \h </w:instrText>
             </w:r>
             <w:r>
               <w:rPr>
@@ -416,7 +416,7 @@
               <w:noProof/>
             </w:rPr>
           </w:pPr>
-          <w:hyperlink w:anchor="_Toc50567275" w:history="1">
+          <w:hyperlink w:anchor="_Toc64659642" w:history="1">
             <w:r>
               <w:rPr>
                 <w:rStyle w:val="Hyperlink"/>
@@ -443,7 +443,7 @@
                 <w:noProof/>
                 <w:webHidden/>
               </w:rPr>
-              <w:instrText xml:space="preserve"> PAGEREF _Toc50567275 \h </w:instrText>
+              <w:instrText xml:space="preserve"> PAGEREF _Toc64659642 \h </w:instrText>
             </w:r>
             <w:r>
               <w:rPr>
@@ -485,7 +485,7 @@
               <w:noProof/>
             </w:rPr>
           </w:pPr>
-          <w:hyperlink w:anchor="_Toc50567276" w:history="1">
+          <w:hyperlink w:anchor="_Toc64659643" w:history="1">
             <w:r>
               <w:rPr>
                 <w:rStyle w:val="Hyperlink"/>
@@ -512,7 +512,7 @@
                 <w:noProof/>
                 <w:webHidden/>
               </w:rPr>
-              <w:instrText xml:space="preserve"> PAGEREF _Toc50567276 \h </w:instrText>
+              <w:instrText xml:space="preserve"> PAGEREF _Toc64659643 \h </w:instrText>
             </w:r>
             <w:r>
               <w:rPr>
@@ -554,7 +554,7 @@
               <w:noProof/>
             </w:rPr>
           </w:pPr>
-          <w:hyperlink w:anchor="_Toc50567277" w:history="1">
+          <w:hyperlink w:anchor="_Toc64659644" w:history="1">
             <w:r>
               <w:rPr>
                 <w:rStyle w:val="Hyperlink"/>
@@ -581,7 +581,7 @@
                 <w:noProof/>
                 <w:webHidden/>
               </w:rPr>
-              <w:instrText xml:space="preserve"> PAGEREF _Toc50567277 \h </w:instrText>
+              <w:instrText xml:space="preserve"> PAGEREF _Toc64659644 \h </w:instrText>
             </w:r>
             <w:r>
               <w:rPr>
@@ -623,7 +623,7 @@
               <w:noProof/>
             </w:rPr>
           </w:pPr>
-          <w:hyperlink w:anchor="_Toc50567278" w:history="1">
+          <w:hyperlink w:anchor="_Toc64659645" w:history="1">
             <w:r>
               <w:rPr>
                 <w:rStyle w:val="Hyperlink"/>
@@ -650,7 +650,7 @@
                 <w:noProof/>
                 <w:webHidden/>
               </w:rPr>
-              <w:instrText xml:space="preserve"> PAGEREF _Toc50567278 \h </w:instrText>
+              <w:instrText xml:space="preserve"> PAGEREF _Toc64659645 \h </w:instrText>
             </w:r>
             <w:r>
               <w:rPr>
@@ -692,7 +692,7 @@
               <w:noProof/>
             </w:rPr>
           </w:pPr>
-          <w:hyperlink w:anchor="_Toc50567279" w:history="1">
+          <w:hyperlink w:anchor="_Toc64659646" w:history="1">
             <w:r>
               <w:rPr>
                 <w:rStyle w:val="Hyperlink"/>
@@ -719,7 +719,7 @@
                 <w:noProof/>
                 <w:webHidden/>
               </w:rPr>
-              <w:instrText xml:space="preserve"> PAGEREF _Toc50567279 \h </w:instrText>
+              <w:instrText xml:space="preserve"> PAGEREF _Toc64659646 \h </w:instrText>
             </w:r>
             <w:r>
               <w:rPr>
@@ -761,7 +761,7 @@
               <w:noProof/>
             </w:rPr>
           </w:pPr>
-          <w:hyperlink w:anchor="_Toc50567280" w:history="1">
+          <w:hyperlink w:anchor="_Toc64659647" w:history="1">
             <w:r>
               <w:rPr>
                 <w:rStyle w:val="Hyperlink"/>
@@ -788,7 +788,7 @@
                 <w:noProof/>
                 <w:webHidden/>
               </w:rPr>
-              <w:instrText xml:space="preserve"> PAGEREF _Toc50567280 \h </w:instrText>
+              <w:instrText xml:space="preserve"> PAGEREF _Toc64659647 \h </w:instrText>
             </w:r>
             <w:r>
               <w:rPr>
@@ -830,7 +830,7 @@
               <w:noProof/>
             </w:rPr>
           </w:pPr>
-          <w:hyperlink w:anchor="_Toc50567281" w:history="1">
+          <w:hyperlink w:anchor="_Toc64659648" w:history="1">
             <w:r>
               <w:rPr>
                 <w:rStyle w:val="Hyperlink"/>
@@ -857,7 +857,7 @@
                 <w:noProof/>
                 <w:webHidden/>
               </w:rPr>
-              <w:instrText xml:space="preserve"> PAGEREF _Toc50567281 \h </w:instrText>
+              <w:instrText xml:space="preserve"> PAGEREF _Toc64659648 \h </w:instrText>
             </w:r>
             <w:r>
               <w:rPr>
@@ -899,7 +899,7 @@
               <w:noProof/>
             </w:rPr>
           </w:pPr>
-          <w:hyperlink w:anchor="_Toc50567282" w:history="1">
+          <w:hyperlink w:anchor="_Toc64659649" w:history="1">
             <w:r>
               <w:rPr>
                 <w:rStyle w:val="Hyperlink"/>
@@ -926,7 +926,7 @@
                 <w:noProof/>
                 <w:webHidden/>
               </w:rPr>
-              <w:instrText xml:space="preserve"> PAGEREF _Toc50567282 \h </w:instrText>
+              <w:instrText xml:space="preserve"> PAGEREF _Toc64659649 \h </w:instrText>
             </w:r>
             <w:r>
               <w:rPr>
@@ -968,7 +968,7 @@
               <w:noProof/>
             </w:rPr>
           </w:pPr>
-          <w:hyperlink w:anchor="_Toc50567283" w:history="1">
+          <w:hyperlink w:anchor="_Toc64659650" w:history="1">
             <w:r>
               <w:rPr>
                 <w:rStyle w:val="Hyperlink"/>
@@ -995,7 +995,7 @@
                 <w:noProof/>
                 <w:webHidden/>
               </w:rPr>
-              <w:instrText xml:space="preserve"> PAGEREF _Toc50567283 \h </w:instrText>
+              <w:instrText xml:space="preserve"> PAGEREF _Toc64659650 \h </w:instrText>
             </w:r>
             <w:r>
               <w:rPr>
@@ -1037,7 +1037,7 @@
               <w:noProof/>
             </w:rPr>
           </w:pPr>
-          <w:hyperlink w:anchor="_Toc50567284" w:history="1">
+          <w:hyperlink w:anchor="_Toc64659651" w:history="1">
             <w:r>
               <w:rPr>
                 <w:rStyle w:val="Hyperlink"/>
@@ -1064,7 +1064,7 @@
                 <w:noProof/>
                 <w:webHidden/>
               </w:rPr>
-              <w:instrText xml:space="preserve"> PAGEREF _Toc50567284 \h </w:instrText>
+              <w:instrText xml:space="preserve"> PAGEREF _Toc64659651 \h </w:instrText>
             </w:r>
             <w:r>
               <w:rPr>
@@ -1106,7 +1106,7 @@
               <w:noProof/>
             </w:rPr>
           </w:pPr>
-          <w:hyperlink w:anchor="_Toc50567285" w:history="1">
+          <w:hyperlink w:anchor="_Toc64659652" w:history="1">
             <w:r>
               <w:rPr>
                 <w:rStyle w:val="Hyperlink"/>
@@ -1133,7 +1133,7 @@
                 <w:noProof/>
                 <w:webHidden/>
               </w:rPr>
-              <w:instrText xml:space="preserve"> PAGEREF _Toc50567285 \h </w:instrText>
+              <w:instrText xml:space="preserve"> PAGEREF _Toc64659652 \h </w:instrText>
             </w:r>
             <w:r>
               <w:rPr>
@@ -1175,7 +1175,7 @@
               <w:noProof/>
             </w:rPr>
           </w:pPr>
-          <w:hyperlink w:anchor="_Toc50567286" w:history="1">
+          <w:hyperlink w:anchor="_Toc64659653" w:history="1">
             <w:r>
               <w:rPr>
                 <w:rStyle w:val="Hyperlink"/>
@@ -1202,7 +1202,7 @@
                 <w:noProof/>
                 <w:webHidden/>
               </w:rPr>
-              <w:instrText xml:space="preserve"> PAGEREF _Toc50567286 \h </w:instrText>
+              <w:instrText xml:space="preserve"> PAGEREF _Toc64659653 \h </w:instrText>
             </w:r>
             <w:r>
               <w:rPr>
@@ -1244,7 +1244,7 @@
               <w:noProof/>
             </w:rPr>
           </w:pPr>
-          <w:hyperlink w:anchor="_Toc50567287" w:history="1">
+          <w:hyperlink w:anchor="_Toc64659654" w:history="1">
             <w:r>
               <w:rPr>
                 <w:rStyle w:val="Hyperlink"/>
@@ -1271,7 +1271,7 @@
                 <w:noProof/>
                 <w:webHidden/>
               </w:rPr>
-              <w:instrText xml:space="preserve"> PAGEREF _Toc50567287 \h </w:instrText>
+              <w:instrText xml:space="preserve"> PAGEREF _Toc64659654 \h </w:instrText>
             </w:r>
             <w:r>
               <w:rPr>
@@ -1313,7 +1313,7 @@
               <w:noProof/>
             </w:rPr>
           </w:pPr>
-          <w:hyperlink w:anchor="_Toc50567288" w:history="1">
+          <w:hyperlink w:anchor="_Toc64659655" w:history="1">
             <w:r>
               <w:rPr>
                 <w:rStyle w:val="Hyperlink"/>
@@ -1340,7 +1340,7 @@
                 <w:noProof/>
                 <w:webHidden/>
               </w:rPr>
-              <w:instrText xml:space="preserve"> PAGEREF _Toc50567288 \h </w:instrText>
+              <w:instrText xml:space="preserve"> PAGEREF _Toc64659655 \h </w:instrText>
             </w:r>
             <w:r>
               <w:rPr>
@@ -1382,7 +1382,7 @@
               <w:noProof/>
             </w:rPr>
           </w:pPr>
-          <w:hyperlink w:anchor="_Toc50567289" w:history="1">
+          <w:hyperlink w:anchor="_Toc64659656" w:history="1">
             <w:r>
               <w:rPr>
                 <w:rStyle w:val="Hyperlink"/>
@@ -1409,7 +1409,7 @@
                 <w:noProof/>
                 <w:webHidden/>
               </w:rPr>
-              <w:instrText xml:space="preserve"> PAGEREF _Toc50567289 \h </w:instrText>
+              <w:instrText xml:space="preserve"> PAGEREF _Toc64659656 \h </w:instrText>
             </w:r>
             <w:r>
               <w:rPr>
@@ -1451,7 +1451,7 @@
               <w:noProof/>
             </w:rPr>
           </w:pPr>
-          <w:hyperlink w:anchor="_Toc50567290" w:history="1">
+          <w:hyperlink w:anchor="_Toc64659657" w:history="1">
             <w:r>
               <w:rPr>
                 <w:rStyle w:val="Hyperlink"/>
@@ -1478,7 +1478,7 @@
                 <w:noProof/>
                 <w:webHidden/>
               </w:rPr>
-              <w:instrText xml:space="preserve"> PAGEREF _Toc50567290 \h </w:instrText>
+              <w:instrText xml:space="preserve"> PAGEREF _Toc64659657 \h </w:instrText>
             </w:r>
             <w:r>
               <w:rPr>
@@ -1520,7 +1520,7 @@
               <w:noProof/>
             </w:rPr>
           </w:pPr>
-          <w:hyperlink w:anchor="_Toc50567291" w:history="1">
+          <w:hyperlink w:anchor="_Toc64659658" w:history="1">
             <w:r>
               <w:rPr>
                 <w:rStyle w:val="Hyperlink"/>
@@ -1547,7 +1547,7 @@
                 <w:noProof/>
                 <w:webHidden/>
               </w:rPr>
-              <w:instrText xml:space="preserve"> PAGEREF _Toc50567291 \h </w:instrText>
+              <w:instrText xml:space="preserve"> PAGEREF _Toc64659658 \h </w:instrText>
             </w:r>
             <w:r>
               <w:rPr>
@@ -1589,7 +1589,7 @@
               <w:noProof/>
             </w:rPr>
           </w:pPr>
-          <w:hyperlink w:anchor="_Toc50567292" w:history="1">
+          <w:hyperlink w:anchor="_Toc64659659" w:history="1">
             <w:r>
               <w:rPr>
                 <w:rStyle w:val="Hyperlink"/>
@@ -1616,7 +1616,7 @@
                 <w:noProof/>
                 <w:webHidden/>
               </w:rPr>
-              <w:instrText xml:space="preserve"> PAGEREF _Toc50567292 \h </w:instrText>
+              <w:instrText xml:space="preserve"> PAGEREF _Toc64659659 \h </w:instrText>
             </w:r>
             <w:r>
               <w:rPr>
@@ -1658,7 +1658,7 @@
               <w:noProof/>
             </w:rPr>
           </w:pPr>
-          <w:hyperlink w:anchor="_Toc50567293" w:history="1">
+          <w:hyperlink w:anchor="_Toc64659660" w:history="1">
             <w:r>
               <w:rPr>
                 <w:rStyle w:val="Hyperlink"/>
@@ -1685,7 +1685,7 @@
                 <w:noProof/>
                 <w:webHidden/>
               </w:rPr>
-              <w:instrText xml:space="preserve"> PAGEREF _Toc50567293 \h </w:instrText>
+              <w:instrText xml:space="preserve"> PAGEREF _Toc64659660 \h </w:instrText>
             </w:r>
             <w:r>
               <w:rPr>
@@ -1727,7 +1727,7 @@
               <w:noProof/>
             </w:rPr>
           </w:pPr>
-          <w:hyperlink w:anchor="_Toc50567294" w:history="1">
+          <w:hyperlink w:anchor="_Toc64659661" w:history="1">
             <w:r>
               <w:rPr>
                 <w:rStyle w:val="Hyperlink"/>
@@ -1754,7 +1754,7 @@
                 <w:noProof/>
                 <w:webHidden/>
               </w:rPr>
-              <w:instrText xml:space="preserve"> PAGEREF _Toc50567294 \h </w:instrText>
+              <w:instrText xml:space="preserve"> PAGEREF _Toc64659661 \h </w:instrText>
             </w:r>
             <w:r>
               <w:rPr>
@@ -1796,7 +1796,7 @@
               <w:noProof/>
             </w:rPr>
           </w:pPr>
-          <w:hyperlink w:anchor="_Toc50567295" w:history="1">
+          <w:hyperlink w:anchor="_Toc64659662" w:history="1">
             <w:r>
               <w:rPr>
                 <w:rStyle w:val="Hyperlink"/>
@@ -1823,7 +1823,7 @@
                 <w:noProof/>
                 <w:webHidden/>
               </w:rPr>
-              <w:instrText xml:space="preserve"> PAGEREF _Toc50567295 \h </w:instrText>
+              <w:instrText xml:space="preserve"> PAGEREF _Toc64659662 \h </w:instrText>
             </w:r>
             <w:r>
               <w:rPr>
@@ -1865,7 +1865,7 @@
               <w:noProof/>
             </w:rPr>
           </w:pPr>
-          <w:hyperlink w:anchor="_Toc50567296" w:history="1">
+          <w:hyperlink w:anchor="_Toc64659663" w:history="1">
             <w:r>
               <w:rPr>
                 <w:rStyle w:val="Hyperlink"/>
@@ -1892,7 +1892,7 @@
                 <w:noProof/>
                 <w:webHidden/>
               </w:rPr>
-              <w:instrText xml:space="preserve"> PAGEREF _Toc50567296 \h </w:instrText>
+              <w:instrText xml:space="preserve"> PAGEREF _Toc64659663 \h </w:instrText>
             </w:r>
             <w:r>
               <w:rPr>
@@ -1934,7 +1934,7 @@
               <w:noProof/>
             </w:rPr>
           </w:pPr>
-          <w:hyperlink w:anchor="_Toc50567297" w:history="1">
+          <w:hyperlink w:anchor="_Toc64659664" w:history="1">
             <w:r>
               <w:rPr>
                 <w:rStyle w:val="Hyperlink"/>
@@ -1961,7 +1961,7 @@
                 <w:noProof/>
                 <w:webHidden/>
               </w:rPr>
-              <w:instrText xml:space="preserve"> PAGEREF _Toc50567297 \h </w:instrText>
+              <w:instrText xml:space="preserve"> PAGEREF _Toc64659664 \h </w:instrText>
             </w:r>
             <w:r>
               <w:rPr>
@@ -2008,7 +2008,7 @@
       <w:pPr>
         <w:pStyle w:val="Heading1"/>
       </w:pPr>
-      <w:bookmarkStart w:id="0" w:name="_Toc50567270"/>
+      <w:bookmarkStart w:id="0" w:name="_Toc64659637"/>
       <w:r>
         <w:lastRenderedPageBreak/>
         <w:t>Getting Started</w:t>
@@ -2019,7 +2019,7 @@
       <w:pPr>
         <w:pStyle w:val="Heading2"/>
       </w:pPr>
-      <w:bookmarkStart w:id="1" w:name="_Toc50567271"/>
+      <w:bookmarkStart w:id="1" w:name="_Toc64659638"/>
       <w:r>
         <w:t>Requirements</w:t>
       </w:r>
@@ -2053,7 +2053,7 @@
       <w:pPr>
         <w:pStyle w:val="Heading2"/>
       </w:pPr>
-      <w:bookmarkStart w:id="2" w:name="_Toc50567272"/>
+      <w:bookmarkStart w:id="2" w:name="_Toc64659639"/>
       <w:r>
         <w:t>Overview and Basic Script Format</w:t>
       </w:r>
@@ -2179,7 +2179,7 @@
             <w10:borderbottom type="single" width="4" shadow="t"/>
             <w10:borderright type="single" width="4" shadow="t"/>
           </v:shape>
-          <o:OLEObject Type="Embed" ProgID="Word.OpenDocumentText.12" ShapeID="_x0000_i1025" DrawAspect="Content" ObjectID="_1661335832" r:id="rId9"/>
+          <o:OLEObject Type="Embed" ProgID="Word.OpenDocumentText.12" ShapeID="_x0000_i1025" DrawAspect="Content" ObjectID="_1675272442" r:id="rId9"/>
         </w:object>
       </w:r>
       <w:bookmarkStart w:id="4" w:name="_MON_1631196448"/>
@@ -2196,7 +2196,7 @@
             <w10:borderbottom type="single" width="4" shadow="t"/>
             <w10:borderright type="single" width="4" shadow="t"/>
           </v:shape>
-          <o:OLEObject Type="Embed" ProgID="Word.OpenDocumentText.12" ShapeID="_x0000_i1026" DrawAspect="Content" ObjectID="_1661335833" r:id="rId11"/>
+          <o:OLEObject Type="Embed" ProgID="Word.OpenDocumentText.12" ShapeID="_x0000_i1026" DrawAspect="Content" ObjectID="_1675272443" r:id="rId11"/>
         </w:object>
       </w:r>
     </w:p>
@@ -2985,7 +2985,7 @@
       <w:pPr>
         <w:pStyle w:val="Heading2"/>
       </w:pPr>
-      <w:bookmarkStart w:id="5" w:name="_Toc50567273"/>
+      <w:bookmarkStart w:id="5" w:name="_Toc64659640"/>
       <w:r>
         <w:t>Loading a Module</w:t>
       </w:r>
@@ -3284,10 +3284,13 @@
       <w:pPr>
         <w:pStyle w:val="Heading1"/>
       </w:pPr>
-      <w:bookmarkStart w:id="6" w:name="_Toc50567274"/>
+      <w:bookmarkStart w:id="6" w:name="_Toc64659641"/>
       <w:r>
         <w:lastRenderedPageBreak/>
-        <w:t>Callback Functions</w:t>
+        <w:t>Module</w:t>
+      </w:r>
+      <w:r>
+        <w:t xml:space="preserve"> Functions</w:t>
       </w:r>
       <w:bookmarkEnd w:id="6"/>
     </w:p>
@@ -3296,7 +3299,13 @@
         <w:spacing w:after="0"/>
       </w:pPr>
       <w:r>
-        <w:t xml:space="preserve">These are the functions that are used to communicate back to the </w:t>
+        <w:t>These are the functions that are used</w:t>
+      </w:r>
+      <w:r>
+        <w:t xml:space="preserve"> within a Python script</w:t>
+      </w:r>
+      <w:r>
+        <w:t xml:space="preserve"> to communicate back to the </w:t>
       </w:r>
       <w:r>
         <w:t>application’s user interface</w:t>
@@ -3953,7 +3962,7 @@
       <w:pPr>
         <w:pStyle w:val="Heading2"/>
       </w:pPr>
-      <w:bookmarkStart w:id="7" w:name="_Toc50567275"/>
+      <w:bookmarkStart w:id="7" w:name="_Toc64659642"/>
       <w:proofErr w:type="spellStart"/>
       <w:r>
         <w:t>i</w:t>
@@ -4547,7 +4556,7 @@
           <v:shape id="_x0000_i1027" type="#_x0000_t75" style="width:210pt;height:68.25pt" o:ole="">
             <v:imagedata r:id="rId16" o:title="" cropright="29762f"/>
           </v:shape>
-          <o:OLEObject Type="Embed" ProgID="Word.OpenDocumentText.12" ShapeID="_x0000_i1027" DrawAspect="Content" ObjectID="_1661335834" r:id="rId17"/>
+          <o:OLEObject Type="Embed" ProgID="Word.OpenDocumentText.12" ShapeID="_x0000_i1027" DrawAspect="Content" ObjectID="_1675272444" r:id="rId17"/>
         </w:object>
       </w:r>
     </w:p>
@@ -4649,7 +4658,7 @@
           <v:shape id="_x0000_i1028" type="#_x0000_t75" style="width:140.25pt;height:45pt" o:ole="">
             <v:imagedata r:id="rId19" o:title="" cropright="41507f"/>
           </v:shape>
-          <o:OLEObject Type="Embed" ProgID="Word.OpenDocumentText.12" ShapeID="_x0000_i1028" DrawAspect="Content" ObjectID="_1661335835" r:id="rId20"/>
+          <o:OLEObject Type="Embed" ProgID="Word.OpenDocumentText.12" ShapeID="_x0000_i1028" DrawAspect="Content" ObjectID="_1675272445" r:id="rId20"/>
         </w:object>
       </w:r>
     </w:p>
@@ -4794,7 +4803,7 @@
       <w:pPr>
         <w:pStyle w:val="Heading2"/>
       </w:pPr>
-      <w:bookmarkStart w:id="10" w:name="_Toc50567276"/>
+      <w:bookmarkStart w:id="10" w:name="_Toc64659643"/>
       <w:r>
         <w:t>m</w:t>
       </w:r>
@@ -5010,7 +5019,7 @@
       <w:pPr>
         <w:pStyle w:val="Heading2"/>
       </w:pPr>
-      <w:bookmarkStart w:id="11" w:name="_Toc50567277"/>
+      <w:bookmarkStart w:id="11" w:name="_Toc64659644"/>
       <w:proofErr w:type="spellStart"/>
       <w:r>
         <w:lastRenderedPageBreak/>
@@ -5451,7 +5460,7 @@
       <w:pPr>
         <w:pStyle w:val="Heading2"/>
       </w:pPr>
-      <w:bookmarkStart w:id="12" w:name="_Toc50567278"/>
+      <w:bookmarkStart w:id="12" w:name="_Toc64659645"/>
       <w:proofErr w:type="spellStart"/>
       <w:r>
         <w:t>sendXData</w:t>
@@ -5955,7 +5964,7 @@
       <w:pPr>
         <w:pStyle w:val="Heading2"/>
       </w:pPr>
-      <w:bookmarkStart w:id="13" w:name="_Toc50567279"/>
+      <w:bookmarkStart w:id="13" w:name="_Toc64659646"/>
       <w:proofErr w:type="spellStart"/>
       <w:r>
         <w:lastRenderedPageBreak/>
@@ -6234,7 +6243,7 @@
       <w:pPr>
         <w:pStyle w:val="Heading2"/>
       </w:pPr>
-      <w:bookmarkStart w:id="14" w:name="_Toc50567280"/>
+      <w:bookmarkStart w:id="14" w:name="_Toc64659647"/>
       <w:proofErr w:type="spellStart"/>
       <w:r>
         <w:t>setDataFileInfo</w:t>
@@ -6394,7 +6403,7 @@
       <w:pPr>
         <w:pStyle w:val="Heading2"/>
       </w:pPr>
-      <w:bookmarkStart w:id="15" w:name="_Toc50567281"/>
+      <w:bookmarkStart w:id="15" w:name="_Toc64659648"/>
       <w:r>
         <w:t>se</w:t>
       </w:r>
@@ -6813,7 +6822,7 @@
       <w:pPr>
         <w:pStyle w:val="Heading2"/>
       </w:pPr>
-      <w:bookmarkStart w:id="16" w:name="_Toc50567282"/>
+      <w:bookmarkStart w:id="16" w:name="_Toc64659649"/>
       <w:proofErr w:type="spellStart"/>
       <w:r>
         <w:t>se</w:t>
@@ -7177,7 +7186,7 @@
       <w:pPr>
         <w:pStyle w:val="Heading2"/>
       </w:pPr>
-      <w:bookmarkStart w:id="17" w:name="_Toc50567283"/>
+      <w:bookmarkStart w:id="17" w:name="_Toc64659650"/>
       <w:proofErr w:type="spellStart"/>
       <w:r>
         <w:t>se</w:t>
@@ -8210,7 +8219,7 @@
       <w:pPr>
         <w:pStyle w:val="Heading2"/>
       </w:pPr>
-      <w:bookmarkStart w:id="18" w:name="_Toc50567284"/>
+      <w:bookmarkStart w:id="18" w:name="_Toc64659651"/>
       <w:proofErr w:type="spellStart"/>
       <w:r>
         <w:t>showColormap</w:t>
@@ -8420,7 +8429,7 @@
       <w:pPr>
         <w:pStyle w:val="Heading2"/>
       </w:pPr>
-      <w:bookmarkStart w:id="19" w:name="_Toc50567285"/>
+      <w:bookmarkStart w:id="19" w:name="_Toc64659652"/>
       <w:proofErr w:type="spellStart"/>
       <w:r>
         <w:t>sendCMData</w:t>
@@ -8795,7 +8804,7 @@
       <w:pPr>
         <w:pStyle w:val="Heading2"/>
       </w:pPr>
-      <w:bookmarkStart w:id="20" w:name="_Toc50567286"/>
+      <w:bookmarkStart w:id="20" w:name="_Toc64659653"/>
       <w:proofErr w:type="spellStart"/>
       <w:r>
         <w:t>saveData</w:t>
@@ -9101,7 +9110,7 @@
       <w:pPr>
         <w:pStyle w:val="Heading2"/>
       </w:pPr>
-      <w:bookmarkStart w:id="21" w:name="_Toc50567287"/>
+      <w:bookmarkStart w:id="21" w:name="_Toc64659654"/>
       <w:proofErr w:type="spellStart"/>
       <w:r>
         <w:t>clearData</w:t>
@@ -9250,7 +9259,7 @@
       <w:pPr>
         <w:pStyle w:val="Heading2"/>
       </w:pPr>
-      <w:bookmarkStart w:id="22" w:name="_Toc50567288"/>
+      <w:bookmarkStart w:id="22" w:name="_Toc64659655"/>
       <w:proofErr w:type="spellStart"/>
       <w:r>
         <w:t>renameCustom</w:t>
@@ -9491,7 +9500,7 @@
       <w:pPr>
         <w:pStyle w:val="Heading2"/>
       </w:pPr>
-      <w:bookmarkStart w:id="23" w:name="_Toc50567289"/>
+      <w:bookmarkStart w:id="23" w:name="_Toc64659656"/>
       <w:proofErr w:type="spellStart"/>
       <w:r>
         <w:t>setAutosave</w:t>
@@ -9840,7 +9849,7 @@
       <w:pPr>
         <w:pStyle w:val="Heading2"/>
       </w:pPr>
-      <w:bookmarkStart w:id="24" w:name="_Toc50567290"/>
+      <w:bookmarkStart w:id="24" w:name="_Toc64659657"/>
       <w:proofErr w:type="spellStart"/>
       <w:r>
         <w:lastRenderedPageBreak/>
@@ -9997,7 +10006,7 @@
       <w:pPr>
         <w:pStyle w:val="Heading1"/>
       </w:pPr>
-      <w:bookmarkStart w:id="25" w:name="_Toc50567291"/>
+      <w:bookmarkStart w:id="25" w:name="_Toc64659658"/>
       <w:r>
         <w:lastRenderedPageBreak/>
         <w:t>Plotting</w:t>
@@ -10172,7 +10181,7 @@
       <w:pPr>
         <w:pStyle w:val="Heading2"/>
       </w:pPr>
-      <w:bookmarkStart w:id="26" w:name="_Toc50567292"/>
+      <w:bookmarkStart w:id="26" w:name="_Toc64659659"/>
       <w:r>
         <w:t xml:space="preserve">Interacting with a </w:t>
       </w:r>
@@ -10277,7 +10286,7 @@
       <w:pPr>
         <w:pStyle w:val="Heading2"/>
       </w:pPr>
-      <w:bookmarkStart w:id="27" w:name="_Toc50567293"/>
+      <w:bookmarkStart w:id="27" w:name="_Toc64659660"/>
       <w:r>
         <w:lastRenderedPageBreak/>
         <w:t xml:space="preserve">The </w:t>
@@ -10590,7 +10599,7 @@
       <w:pPr>
         <w:pStyle w:val="Heading1"/>
       </w:pPr>
-      <w:bookmarkStart w:id="28" w:name="_Toc50567294"/>
+      <w:bookmarkStart w:id="28" w:name="_Toc64659661"/>
       <w:r>
         <w:lastRenderedPageBreak/>
         <w:t>Saving</w:t>
@@ -11634,7 +11643,7 @@
           <v:shape id="_x0000_i1029" type="#_x0000_t75" style="width:127.5pt;height:235.5pt" o:ole="">
             <v:imagedata r:id="rId23" o:title="" cropright="35917f"/>
           </v:shape>
-          <o:OLEObject Type="Embed" ProgID="Word.OpenDocumentText.12" ShapeID="_x0000_i1029" DrawAspect="Content" ObjectID="_1661335836" r:id="rId24"/>
+          <o:OLEObject Type="Embed" ProgID="Word.OpenDocumentText.12" ShapeID="_x0000_i1029" DrawAspect="Content" ObjectID="_1675272446" r:id="rId24"/>
         </w:object>
       </w:r>
     </w:p>
@@ -11642,7 +11651,7 @@
       <w:pPr>
         <w:pStyle w:val="Heading2"/>
       </w:pPr>
-      <w:bookmarkStart w:id="30" w:name="_Toc50567295"/>
+      <w:bookmarkStart w:id="30" w:name="_Toc64659662"/>
       <w:r>
         <w:t>Manual Saving</w:t>
       </w:r>
@@ -11711,7 +11720,7 @@
       <w:pPr>
         <w:pStyle w:val="Heading2"/>
       </w:pPr>
-      <w:bookmarkStart w:id="31" w:name="_Toc50567296"/>
+      <w:bookmarkStart w:id="31" w:name="_Toc64659663"/>
       <w:r>
         <w:lastRenderedPageBreak/>
         <w:t>Automatic Saving</w:t>
@@ -11826,7 +11835,7 @@
       <w:pPr>
         <w:pStyle w:val="Heading2"/>
       </w:pPr>
-      <w:bookmarkStart w:id="32" w:name="_Toc50567297"/>
+      <w:bookmarkStart w:id="32" w:name="_Toc64659664"/>
       <w:r>
         <w:t>Data Management</w:t>
       </w:r>

</xml_diff>